<commit_message>
Additional info on Functions
</commit_message>
<xml_diff>
--- a/C++ Notes/Functions/Functions.docx
+++ b/C++ Notes/Functions/Functions.docx
@@ -4,6 +4,13 @@
   <w:body>
     <w:sdt>
       <w:sdtPr>
+        <w:rPr>
+          <w:rFonts w:asciiTheme="minorHAnsi" w:eastAsiaTheme="minorHAnsi" w:hAnsiTheme="minorHAnsi" w:cstheme="minorBidi"/>
+          <w:color w:val="auto"/>
+          <w:sz w:val="22"/>
+          <w:szCs w:val="22"/>
+          <w:lang w:val="en-IE"/>
+        </w:rPr>
         <w:id w:val="1591117028"/>
         <w:docPartObj>
           <w:docPartGallery w:val="Table of Contents"/>
@@ -12,14 +19,9 @@
       </w:sdtPr>
       <w:sdtEndPr>
         <w:rPr>
-          <w:rFonts w:asciiTheme="minorHAnsi" w:eastAsiaTheme="minorHAnsi" w:hAnsiTheme="minorHAnsi" w:cstheme="minorBidi"/>
           <w:b/>
           <w:bCs/>
           <w:noProof/>
-          <w:color w:val="auto"/>
-          <w:sz w:val="22"/>
-          <w:szCs w:val="22"/>
-          <w:lang w:val="en-IE"/>
         </w:rPr>
       </w:sdtEndPr>
       <w:sdtContent>
@@ -52,7 +54,7 @@
           <w:r>
             <w:fldChar w:fldCharType="separate"/>
           </w:r>
-          <w:hyperlink w:anchor="_Toc57032177" w:history="1">
+          <w:hyperlink w:anchor="_Toc57038853" w:history="1">
             <w:r>
               <w:rPr>
                 <w:rStyle w:val="Hyperlink"/>
@@ -81,7 +83,7 @@
                 <w:noProof/>
                 <w:webHidden/>
               </w:rPr>
-              <w:instrText xml:space="preserve"> PAGEREF _Toc57032177 \h </w:instrText>
+              <w:instrText xml:space="preserve"> PAGEREF _Toc57038853 \h </w:instrText>
             </w:r>
             <w:r>
               <w:rPr>
@@ -124,7 +126,7 @@
               <w:lang w:eastAsia="en-IE"/>
             </w:rPr>
           </w:pPr>
-          <w:hyperlink w:anchor="_Toc57032178" w:history="1">
+          <w:hyperlink w:anchor="_Toc57038854" w:history="1">
             <w:r>
               <w:rPr>
                 <w:rStyle w:val="Hyperlink"/>
@@ -153,7 +155,7 @@
                 <w:noProof/>
                 <w:webHidden/>
               </w:rPr>
-              <w:instrText xml:space="preserve"> PAGEREF _Toc57032178 \h </w:instrText>
+              <w:instrText xml:space="preserve"> PAGEREF _Toc57038854 \h </w:instrText>
             </w:r>
             <w:r>
               <w:rPr>
@@ -196,7 +198,7 @@
               <w:lang w:eastAsia="en-IE"/>
             </w:rPr>
           </w:pPr>
-          <w:hyperlink w:anchor="_Toc57032179" w:history="1">
+          <w:hyperlink w:anchor="_Toc57038855" w:history="1">
             <w:r>
               <w:rPr>
                 <w:rStyle w:val="Hyperlink"/>
@@ -225,7 +227,7 @@
                 <w:noProof/>
                 <w:webHidden/>
               </w:rPr>
-              <w:instrText xml:space="preserve"> PAGEREF _Toc57032179 \h </w:instrText>
+              <w:instrText xml:space="preserve"> PAGEREF _Toc57038855 \h </w:instrText>
             </w:r>
             <w:r>
               <w:rPr>
@@ -268,7 +270,7 @@
               <w:lang w:eastAsia="en-IE"/>
             </w:rPr>
           </w:pPr>
-          <w:hyperlink w:anchor="_Toc57032180" w:history="1">
+          <w:hyperlink w:anchor="_Toc57038856" w:history="1">
             <w:r>
               <w:rPr>
                 <w:rStyle w:val="Hyperlink"/>
@@ -297,7 +299,7 @@
                 <w:noProof/>
                 <w:webHidden/>
               </w:rPr>
-              <w:instrText xml:space="preserve"> PAGEREF _Toc57032180 \h </w:instrText>
+              <w:instrText xml:space="preserve"> PAGEREF _Toc57038856 \h </w:instrText>
             </w:r>
             <w:r>
               <w:rPr>
@@ -340,7 +342,7 @@
               <w:lang w:eastAsia="en-IE"/>
             </w:rPr>
           </w:pPr>
-          <w:hyperlink w:anchor="_Toc57032181" w:history="1">
+          <w:hyperlink w:anchor="_Toc57038857" w:history="1">
             <w:r>
               <w:rPr>
                 <w:rStyle w:val="Hyperlink"/>
@@ -369,7 +371,7 @@
                 <w:noProof/>
                 <w:webHidden/>
               </w:rPr>
-              <w:instrText xml:space="preserve"> PAGEREF _Toc57032181 \h </w:instrText>
+              <w:instrText xml:space="preserve"> PAGEREF _Toc57038857 \h </w:instrText>
             </w:r>
             <w:r>
               <w:rPr>
@@ -412,7 +414,7 @@
               <w:lang w:eastAsia="en-IE"/>
             </w:rPr>
           </w:pPr>
-          <w:hyperlink w:anchor="_Toc57032182" w:history="1">
+          <w:hyperlink w:anchor="_Toc57038858" w:history="1">
             <w:r>
               <w:rPr>
                 <w:rStyle w:val="Hyperlink"/>
@@ -441,7 +443,7 @@
                 <w:noProof/>
                 <w:webHidden/>
               </w:rPr>
-              <w:instrText xml:space="preserve"> PAGEREF _Toc57032182 \h </w:instrText>
+              <w:instrText xml:space="preserve"> PAGEREF _Toc57038858 \h </w:instrText>
             </w:r>
             <w:r>
               <w:rPr>
@@ -484,7 +486,7 @@
               <w:lang w:eastAsia="en-IE"/>
             </w:rPr>
           </w:pPr>
-          <w:hyperlink w:anchor="_Toc57032183" w:history="1">
+          <w:hyperlink w:anchor="_Toc57038859" w:history="1">
             <w:r>
               <w:rPr>
                 <w:rStyle w:val="Hyperlink"/>
@@ -513,7 +515,7 @@
                 <w:noProof/>
                 <w:webHidden/>
               </w:rPr>
-              <w:instrText xml:space="preserve"> PAGEREF _Toc57032183 \h </w:instrText>
+              <w:instrText xml:space="preserve"> PAGEREF _Toc57038859 \h </w:instrText>
             </w:r>
             <w:r>
               <w:rPr>
@@ -556,7 +558,7 @@
               <w:lang w:eastAsia="en-IE"/>
             </w:rPr>
           </w:pPr>
-          <w:hyperlink w:anchor="_Toc57032184" w:history="1">
+          <w:hyperlink w:anchor="_Toc57038860" w:history="1">
             <w:r>
               <w:rPr>
                 <w:rStyle w:val="Hyperlink"/>
@@ -585,7 +587,7 @@
                 <w:noProof/>
                 <w:webHidden/>
               </w:rPr>
-              <w:instrText xml:space="preserve"> PAGEREF _Toc57032184 \h </w:instrText>
+              <w:instrText xml:space="preserve"> PAGEREF _Toc57038860 \h </w:instrText>
             </w:r>
             <w:r>
               <w:rPr>
@@ -628,7 +630,7 @@
               <w:lang w:eastAsia="en-IE"/>
             </w:rPr>
           </w:pPr>
-          <w:hyperlink w:anchor="_Toc57032185" w:history="1">
+          <w:hyperlink w:anchor="_Toc57038861" w:history="1">
             <w:r>
               <w:rPr>
                 <w:rStyle w:val="Hyperlink"/>
@@ -657,7 +659,7 @@
                 <w:noProof/>
                 <w:webHidden/>
               </w:rPr>
-              <w:instrText xml:space="preserve"> PAGEREF _Toc57032185 \h </w:instrText>
+              <w:instrText xml:space="preserve"> PAGEREF _Toc57038861 \h </w:instrText>
             </w:r>
             <w:r>
               <w:rPr>
@@ -700,7 +702,7 @@
               <w:lang w:eastAsia="en-IE"/>
             </w:rPr>
           </w:pPr>
-          <w:hyperlink w:anchor="_Toc57032186" w:history="1">
+          <w:hyperlink w:anchor="_Toc57038862" w:history="1">
             <w:r>
               <w:rPr>
                 <w:rStyle w:val="Hyperlink"/>
@@ -729,7 +731,7 @@
                 <w:noProof/>
                 <w:webHidden/>
               </w:rPr>
-              <w:instrText xml:space="preserve"> PAGEREF _Toc57032186 \h </w:instrText>
+              <w:instrText xml:space="preserve"> PAGEREF _Toc57038862 \h </w:instrText>
             </w:r>
             <w:r>
               <w:rPr>
@@ -780,7 +782,7 @@
           <w:lang w:eastAsia="en-IE"/>
         </w:rPr>
       </w:pPr>
-      <w:bookmarkStart w:id="0" w:name="_Toc57032177"/>
+      <w:bookmarkStart w:id="0" w:name="_Toc57038853"/>
       <w:r>
         <w:rPr>
           <w:rFonts w:eastAsia="Times New Roman"/>
@@ -1145,7 +1147,7 @@
           <w:lang w:eastAsia="en-IE"/>
         </w:rPr>
       </w:pPr>
-      <w:bookmarkStart w:id="1" w:name="_Toc57032178"/>
+      <w:bookmarkStart w:id="1" w:name="_Toc57038854"/>
       <w:r>
         <w:rPr>
           <w:rFonts w:eastAsia="Times New Roman"/>
@@ -1712,7 +1714,7 @@
           <w:lang w:eastAsia="en-IE"/>
         </w:rPr>
       </w:pPr>
-      <w:bookmarkStart w:id="2" w:name="_Toc57032179"/>
+      <w:bookmarkStart w:id="2" w:name="_Toc57038855"/>
       <w:r>
         <w:rPr>
           <w:rFonts w:eastAsia="Times New Roman"/>
@@ -2742,7 +2744,7 @@
           <w:lang w:eastAsia="en-IE"/>
         </w:rPr>
       </w:pPr>
-      <w:bookmarkStart w:id="3" w:name="_Toc57032180"/>
+      <w:bookmarkStart w:id="3" w:name="_Toc57038856"/>
       <w:r>
         <w:rPr>
           <w:rFonts w:eastAsia="Times New Roman"/>
@@ -3841,7 +3843,7 @@
           <w:lang w:eastAsia="en-IE"/>
         </w:rPr>
       </w:pPr>
-      <w:bookmarkStart w:id="4" w:name="_Toc57032181"/>
+      <w:bookmarkStart w:id="4" w:name="_Toc57038857"/>
       <w:r>
         <w:rPr>
           <w:rFonts w:eastAsia="Times New Roman"/>
@@ -4581,7 +4583,7 @@
           <w:lang w:eastAsia="en-IE"/>
         </w:rPr>
       </w:pPr>
-      <w:bookmarkStart w:id="5" w:name="_Toc57032182"/>
+      <w:bookmarkStart w:id="5" w:name="_Toc57038858"/>
       <w:r>
         <w:rPr>
           <w:rFonts w:eastAsia="Times New Roman"/>
@@ -5295,7 +5297,7 @@
           <w:lang w:eastAsia="en-IE"/>
         </w:rPr>
       </w:pPr>
-      <w:bookmarkStart w:id="6" w:name="_Toc57032183"/>
+      <w:bookmarkStart w:id="6" w:name="_Toc57038859"/>
       <w:r>
         <w:rPr>
           <w:rFonts w:eastAsia="Times New Roman"/>
@@ -5991,7 +5993,7 @@
           <w:lang w:eastAsia="en-IE"/>
         </w:rPr>
       </w:pPr>
-      <w:bookmarkStart w:id="7" w:name="_Toc57032184"/>
+      <w:bookmarkStart w:id="7" w:name="_Toc57038860"/>
       <w:r>
         <w:rPr>
           <w:rFonts w:eastAsia="Times New Roman"/>
@@ -7166,7 +7168,7 @@
           <w:lang w:eastAsia="en-IE"/>
         </w:rPr>
       </w:pPr>
-      <w:bookmarkStart w:id="8" w:name="_Toc57032185"/>
+      <w:bookmarkStart w:id="8" w:name="_Toc57038861"/>
       <w:r>
         <w:rPr>
           <w:rFonts w:eastAsia="Times New Roman"/>
@@ -7353,7 +7355,7 @@
           <w:lang w:eastAsia="en-IE"/>
         </w:rPr>
       </w:pPr>
-      <w:bookmarkStart w:id="9" w:name="_Toc57032186"/>
+      <w:bookmarkStart w:id="9" w:name="_Toc57038862"/>
       <w:r>
         <w:rPr>
           <w:rFonts w:eastAsia="Times New Roman"/>

</xml_diff>